<commit_message>
add many m any new files clean spehro sdk
</commit_message>
<xml_diff>
--- a/Engineering seminar reports.docx
+++ b/Engineering seminar reports.docx
@@ -1,6 +1,6 @@
 
 <file path=word/document.xml><?xml version="1.0" encoding="utf-8"?>
-<w:document xmlns:wpc="http://schemas.microsoft.com/office/word/2010/wordprocessingCanvas" xmlns:cx="http://schemas.microsoft.com/office/drawing/2014/chartex" xmlns:cx1="http://schemas.microsoft.com/office/drawing/2015/9/8/chartex" xmlns:cx2="http://schemas.microsoft.com/office/drawing/2015/10/21/chartex" xmlns:cx3="http://schemas.microsoft.com/office/drawing/2016/5/9/chartex" xmlns:cx4="http://schemas.microsoft.com/office/drawing/2016/5/10/chartex" xmlns:cx5="http://schemas.microsoft.com/office/drawing/2016/5/11/chartex" xmlns:cx6="http://schemas.microsoft.com/office/drawing/2016/5/12/chartex" xmlns:cx7="http://schemas.microsoft.com/office/drawing/2016/5/13/chartex" xmlns:cx8="http://schemas.microsoft.com/office/drawing/2016/5/14/chartex" xmlns:mc="http://schemas.openxmlformats.org/markup-compatibility/2006" xmlns:aink="http://schemas.microsoft.com/office/drawing/2016/ink" xmlns:am3d="http://schemas.microsoft.com/office/drawing/2017/model3d" xmlns:o="urn:schemas-microsoft-com:office:office" xmlns:oel="http://schemas.microsoft.com/office/2019/extlst" xmlns:r="http://schemas.openxmlformats.org/officeDocument/2006/relationships" xmlns:m="http://schemas.openxmlformats.org/officeDocument/2006/math" xmlns:v="urn:schemas-microsoft-com:vml" xmlns:wp14="http://schemas.microsoft.com/office/word/2010/wordprocessingDrawing" xmlns:wp="http://schemas.openxmlformats.org/drawingml/2006/wordprocessingDrawing" xmlns:w10="urn:schemas-microsoft-com:office:word" xmlns:w="http://schemas.openxmlformats.org/wordprocessingml/2006/main" xmlns:w14="http://schemas.microsoft.com/office/word/2010/wordml" xmlns:w15="http://schemas.microsoft.com/office/word/2012/wordml" xmlns:w16cex="http://schemas.microsoft.com/office/word/2018/wordml/cex" xmlns:w16cid="http://schemas.microsoft.com/office/word/2016/wordml/cid" xmlns:w16="http://schemas.microsoft.com/office/word/2018/wordml" xmlns:w16sdtdh="http://schemas.microsoft.com/office/word/2020/wordml/sdtdatahash" xmlns:w16se="http://schemas.microsoft.com/office/word/2015/wordml/symex" xmlns:wpg="http://schemas.microsoft.com/office/word/2010/wordprocessingGroup" xmlns:wpi="http://schemas.microsoft.com/office/word/2010/wordprocessingInk" xmlns:wne="http://schemas.microsoft.com/office/word/2006/wordml" xmlns:wps="http://schemas.microsoft.com/office/word/2010/wordprocessingShape" mc:Ignorable="w14 w15 w16se w16cid w16 w16cex w16sdtdh wp14">
+<w:document xmlns:wpc="http://schemas.microsoft.com/office/word/2010/wordprocessingCanvas" xmlns:cx="http://schemas.microsoft.com/office/drawing/2014/chartex" xmlns:cx1="http://schemas.microsoft.com/office/drawing/2015/9/8/chartex" xmlns:cx2="http://schemas.microsoft.com/office/drawing/2015/10/21/chartex" xmlns:cx3="http://schemas.microsoft.com/office/drawing/2016/5/9/chartex" xmlns:cx4="http://schemas.microsoft.com/office/drawing/2016/5/10/chartex" xmlns:cx5="http://schemas.microsoft.com/office/drawing/2016/5/11/chartex" xmlns:cx6="http://schemas.microsoft.com/office/drawing/2016/5/12/chartex" xmlns:cx7="http://schemas.microsoft.com/office/drawing/2016/5/13/chartex" xmlns:cx8="http://schemas.microsoft.com/office/drawing/2016/5/14/chartex" xmlns:mc="http://schemas.openxmlformats.org/markup-compatibility/2006" xmlns:aink="http://schemas.microsoft.com/office/drawing/2016/ink" xmlns:am3d="http://schemas.microsoft.com/office/drawing/2017/model3d" xmlns:o="urn:schemas-microsoft-com:office:office" xmlns:oel="http://schemas.microsoft.com/office/2019/extlst" xmlns:r="http://schemas.openxmlformats.org/officeDocument/2006/relationships" xmlns:m="http://schemas.openxmlformats.org/officeDocument/2006/math" xmlns:v="urn:schemas-microsoft-com:vml" xmlns:wp14="http://schemas.microsoft.com/office/word/2010/wordprocessingDrawing" xmlns:wp="http://schemas.openxmlformats.org/drawingml/2006/wordprocessingDrawing" xmlns:w10="urn:schemas-microsoft-com:office:word" xmlns:w="http://schemas.openxmlformats.org/wordprocessingml/2006/main" xmlns:w14="http://schemas.microsoft.com/office/word/2010/wordml" xmlns:w15="http://schemas.microsoft.com/office/word/2012/wordml" xmlns:w16cex="http://schemas.microsoft.com/office/word/2018/wordml/cex" xmlns:w16cid="http://schemas.microsoft.com/office/word/2016/wordml/cid" xmlns:w16="http://schemas.microsoft.com/office/word/2018/wordml" xmlns:w16du="http://schemas.microsoft.com/office/word/2023/wordml/word16du" xmlns:w16sdtdh="http://schemas.microsoft.com/office/word/2020/wordml/sdtdatahash" xmlns:w16se="http://schemas.microsoft.com/office/word/2015/wordml/symex" xmlns:wpg="http://schemas.microsoft.com/office/word/2010/wordprocessingGroup" xmlns:wpi="http://schemas.microsoft.com/office/word/2010/wordprocessingInk" xmlns:wne="http://schemas.microsoft.com/office/word/2006/wordml" xmlns:wps="http://schemas.microsoft.com/office/word/2010/wordprocessingShape" mc:Ignorable="w14 w15 w16se w16cid w16 w16cex w16sdtdh w16du wp14">
   <w:body>
     <w:p>
       <w:r>
@@ -24,10 +24,16 @@
       <w:r>
         <w:t>Student ID:</w:t>
       </w:r>
+      <w:r>
+        <w:t xml:space="preserve"> z5364371</w:t>
+      </w:r>
     </w:p>
     <w:p>
       <w:r>
         <w:t>Student Name:</w:t>
+      </w:r>
+      <w:r>
+        <w:t xml:space="preserve"> Nicholas Liu</w:t>
       </w:r>
     </w:p>
     <w:p/>
@@ -50,6 +56,9 @@
             <w:r>
               <w:t>Topic of the Seminar:</w:t>
             </w:r>
+            <w:r>
+              <w:t xml:space="preserve"> Neuromorphic Engineering: Biology – Inspired Sensing and Computing</w:t>
+            </w:r>
           </w:p>
         </w:tc>
       </w:tr>
@@ -62,6 +71,9 @@
             <w:r>
               <w:t>Source of the Seminar:</w:t>
             </w:r>
+            <w:r>
+              <w:t xml:space="preserve"> UNSW Canberra</w:t>
+            </w:r>
           </w:p>
         </w:tc>
       </w:tr>
@@ -74,17 +86,40 @@
             <w:r>
               <w:t>Name(s) and organisation(s) of the speaker(s):</w:t>
             </w:r>
-          </w:p>
-        </w:tc>
-      </w:tr>
-      <w:tr>
-        <w:tc>
-          <w:tcPr>
-            <w:tcW w:w="9016" w:type="dxa"/>
-          </w:tcPr>
-          <w:p>
-            <w:r>
-              <w:t xml:space="preserve">Date or year of the seminar was given: </w:t>
+            <w:r>
+              <w:t xml:space="preserve"> A/Prof Gregory Cohen, Western Sydney University</w:t>
+            </w:r>
+          </w:p>
+        </w:tc>
+      </w:tr>
+      <w:tr>
+        <w:tc>
+          <w:tcPr>
+            <w:tcW w:w="9016" w:type="dxa"/>
+          </w:tcPr>
+          <w:p>
+            <w:r>
+              <w:t xml:space="preserve">Date or year of the seminar was </w:t>
+            </w:r>
+            <w:proofErr w:type="gramStart"/>
+            <w:r>
+              <w:t>given:</w:t>
+            </w:r>
+            <w:proofErr w:type="gramEnd"/>
+            <w:r>
+              <w:t xml:space="preserve"> </w:t>
+            </w:r>
+            <w:r>
+              <w:t>23</w:t>
+            </w:r>
+            <w:r>
+              <w:rPr>
+                <w:vertAlign w:val="superscript"/>
+              </w:rPr>
+              <w:t>rd</w:t>
+            </w:r>
+            <w:r>
+              <w:t xml:space="preserve"> Jul 24</w:t>
             </w:r>
           </w:p>
         </w:tc>
@@ -97,6 +132,18 @@
           <w:p>
             <w:r>
               <w:t xml:space="preserve">Date of the seminar been watched by the student: </w:t>
+            </w:r>
+            <w:r>
+              <w:t>23</w:t>
+            </w:r>
+            <w:r>
+              <w:rPr>
+                <w:vertAlign w:val="superscript"/>
+              </w:rPr>
+              <w:t>rd</w:t>
+            </w:r>
+            <w:r>
+              <w:t xml:space="preserve"> Jul 24</w:t>
             </w:r>
           </w:p>
         </w:tc>
@@ -114,6 +161,174 @@
               <w:t>Reflection on the seminar by the student (250-500 words):</w:t>
             </w:r>
           </w:p>
+          <w:p/>
+          <w:p>
+            <w:r>
+              <w:t xml:space="preserve">Broad field – essentially how biology achieves things </w:t>
+            </w:r>
+          </w:p>
+          <w:p/>
+          <w:p>
+            <w:r>
+              <w:t xml:space="preserve">Covers real world engineering from software to hardware architecture </w:t>
+            </w:r>
+          </w:p>
+          <w:p/>
+          <w:p>
+            <w:r>
+              <w:t xml:space="preserve">Neuromorphic engineering is split into engineering </w:t>
+            </w:r>
+            <w:proofErr w:type="gramStart"/>
+            <w:r>
+              <w:t>an</w:t>
+            </w:r>
+            <w:proofErr w:type="gramEnd"/>
+            <w:r>
+              <w:t xml:space="preserve"> science, with the real world implications of developing engineering outcomes as well as scientific investigations into how biological investigations can lead to discoveries. </w:t>
+            </w:r>
+          </w:p>
+          <w:p/>
+          <w:p>
+            <w:r>
+              <w:t xml:space="preserve">Recent news: neuromorphic engineering -&gt; deep south neuromorphic </w:t>
+            </w:r>
+            <w:proofErr w:type="gramStart"/>
+            <w:r>
+              <w:t>super computer</w:t>
+            </w:r>
+            <w:proofErr w:type="gramEnd"/>
+            <w:r>
+              <w:t xml:space="preserve">, large collection of neurons </w:t>
+            </w:r>
+          </w:p>
+          <w:p/>
+          <w:p>
+            <w:r>
+              <w:t xml:space="preserve">Efficiency gains may be made by </w:t>
+            </w:r>
+            <w:proofErr w:type="gramStart"/>
+            <w:r>
+              <w:t>pre computing</w:t>
+            </w:r>
+            <w:proofErr w:type="gramEnd"/>
+            <w:r>
+              <w:t xml:space="preserve"> in sensors – there is pre computing in the </w:t>
+            </w:r>
+            <w:r>
+              <w:t>retina as the nerves are not 1 to 1 to the brain, this is where efficiency will be made</w:t>
+            </w:r>
+          </w:p>
+          <w:p/>
+          <w:p>
+            <w:r>
+              <w:t>WSU Neuromorphic Sensor, 2022, camera sensor that works closer to an eye then a digital camera. The data is event based which represents threshold sampling vs uniform sampling that is currently used. Standard cameras create a “perfect reconstruction” of the environment while threshold sampled neuromorphic sensors can be built to a specific type of task.</w:t>
+            </w:r>
+          </w:p>
+          <w:p/>
+          <w:p>
+            <w:r>
+              <w:t xml:space="preserve">The </w:t>
+            </w:r>
+            <w:r>
+              <w:t>neuromorphic</w:t>
+            </w:r>
+            <w:r>
+              <w:t xml:space="preserve"> sensors developed by this team </w:t>
+            </w:r>
+            <w:r>
+              <w:t>only detect events, they can produce significantly more accurate data on motion without the large size of sampling the entire picture</w:t>
+            </w:r>
+          </w:p>
+          <w:p/>
+          <w:p>
+            <w:r>
+              <w:t>How the cameras work: the camera clamps the voltage across the photo diode and filters the amount of voltage vs a standard camera that dumps the current across a capacitor to integrate – absolute light intensity is not measured, change instead is measured (temporal contrast sensor)</w:t>
+            </w:r>
+          </w:p>
+          <w:p/>
+          <w:p>
+            <w:r>
+              <w:t xml:space="preserve">Due to the threshold sampling the camera can have very </w:t>
+            </w:r>
+            <w:proofErr w:type="gramStart"/>
+            <w:r>
+              <w:t>high level</w:t>
+            </w:r>
+            <w:proofErr w:type="gramEnd"/>
+            <w:r>
+              <w:t xml:space="preserve"> detail at low data rates, as the camera does not traditionally sample</w:t>
+            </w:r>
+          </w:p>
+          <w:p/>
+          <w:p>
+            <w:r>
+              <w:lastRenderedPageBreak/>
+              <w:t xml:space="preserve">The faster motion sensing camera in future could be used to trigger a </w:t>
+            </w:r>
+            <w:proofErr w:type="gramStart"/>
+            <w:r>
+              <w:t>high resolution</w:t>
+            </w:r>
+            <w:proofErr w:type="gramEnd"/>
+            <w:r>
+              <w:t xml:space="preserve"> camera like a high speed camera – this would significantly reduce the data load on the system</w:t>
+            </w:r>
+          </w:p>
+          <w:p/>
+          <w:p>
+            <w:r>
+              <w:t>Applications and Reasoning:</w:t>
+            </w:r>
+          </w:p>
+          <w:p/>
+          <w:p>
+            <w:r>
+              <w:t>Sturdy</w:t>
+            </w:r>
+            <w:r>
+              <w:t>, low power, low heat, low data, high resolution and frame rate cameras</w:t>
+            </w:r>
+          </w:p>
+          <w:p/>
+          <w:p>
+            <w:r>
+              <w:t>Makes it applicable for space and can observe movements at incredibly high fidelity</w:t>
+            </w:r>
+          </w:p>
+          <w:p/>
+          <w:p>
+            <w:r>
+              <w:t>Challenges:</w:t>
+            </w:r>
+          </w:p>
+          <w:p/>
+          <w:p>
+            <w:r>
+              <w:t xml:space="preserve">Data processing algorithms </w:t>
+            </w:r>
+          </w:p>
+          <w:p/>
+          <w:p>
+            <w:r>
+              <w:t xml:space="preserve">Using neural networks to track different kinds of objects in event – based data </w:t>
+            </w:r>
+          </w:p>
+          <w:p>
+            <w:r>
+              <w:t xml:space="preserve"> </w:t>
+            </w:r>
+          </w:p>
+        </w:tc>
+      </w:tr>
+      <w:tr>
+        <w:trPr>
+          <w:trHeight w:val="9345"/>
+        </w:trPr>
+        <w:tc>
+          <w:tcPr>
+            <w:tcW w:w="9016" w:type="dxa"/>
+          </w:tcPr>
+          <w:p/>
         </w:tc>
       </w:tr>
     </w:tbl>
@@ -142,6 +357,9 @@
               <w:lastRenderedPageBreak/>
               <w:t>Topic of the Seminar:</w:t>
             </w:r>
+            <w:r>
+              <w:t xml:space="preserve"> Photodetectors for sensing</w:t>
+            </w:r>
           </w:p>
         </w:tc>
       </w:tr>
@@ -154,6 +372,9 @@
             <w:r>
               <w:t>Source of the Seminar:</w:t>
             </w:r>
+            <w:r>
+              <w:t xml:space="preserve"> UNSW Canberra</w:t>
+            </w:r>
           </w:p>
         </w:tc>
       </w:tr>
@@ -166,17 +387,31 @@
             <w:r>
               <w:t>Name(s) and organisation(s) of the speaker(s):</w:t>
             </w:r>
-          </w:p>
-        </w:tc>
-      </w:tr>
-      <w:tr>
-        <w:tc>
-          <w:tcPr>
-            <w:tcW w:w="9016" w:type="dxa"/>
-          </w:tcPr>
-          <w:p>
-            <w:r>
-              <w:t xml:space="preserve">Date or year of the seminar was given: </w:t>
+            <w:r>
+              <w:t xml:space="preserve"> Haroldo Hattori</w:t>
+            </w:r>
+          </w:p>
+        </w:tc>
+      </w:tr>
+      <w:tr>
+        <w:tc>
+          <w:tcPr>
+            <w:tcW w:w="9016" w:type="dxa"/>
+          </w:tcPr>
+          <w:p>
+            <w:r>
+              <w:t xml:space="preserve">Date or year of the seminar was </w:t>
+            </w:r>
+            <w:proofErr w:type="gramStart"/>
+            <w:r>
+              <w:t>given:</w:t>
+            </w:r>
+            <w:proofErr w:type="gramEnd"/>
+            <w:r>
+              <w:t xml:space="preserve"> </w:t>
+            </w:r>
+            <w:r>
+              <w:t>30 Jul 24</w:t>
             </w:r>
           </w:p>
         </w:tc>
@@ -189,6 +424,9 @@
           <w:p>
             <w:r>
               <w:t xml:space="preserve">Date of the seminar been watched by the student: </w:t>
+            </w:r>
+            <w:r>
+              <w:t>30 Jul 24</w:t>
             </w:r>
           </w:p>
         </w:tc>
@@ -204,6 +442,174 @@
           <w:p>
             <w:r>
               <w:t>Reflection on the seminar by the student (250-500 words):</w:t>
+            </w:r>
+          </w:p>
+          <w:p/>
+          <w:p>
+            <w:r>
+              <w:t>General outline is to summarise methods of sensing the external world:</w:t>
+            </w:r>
+          </w:p>
+          <w:p/>
+          <w:p>
+            <w:r>
+              <w:t>Photodetectors convert light into electricity</w:t>
+            </w:r>
+          </w:p>
+          <w:p>
+            <w:r>
+              <w:br/>
+              <w:t xml:space="preserve">Gas sensors </w:t>
+            </w:r>
+          </w:p>
+          <w:p/>
+          <w:p>
+            <w:r>
+              <w:t>Strong coupling between light and matter</w:t>
+            </w:r>
+          </w:p>
+          <w:p/>
+          <w:p/>
+          <w:p/>
+          <w:p>
+            <w:r>
+              <w:t xml:space="preserve">Photodetectors work through the photoelectric effect -&gt; this is commonplace in </w:t>
+            </w:r>
+            <w:proofErr w:type="gramStart"/>
+            <w:r>
+              <w:t>day to day</w:t>
+            </w:r>
+            <w:proofErr w:type="gramEnd"/>
+            <w:r>
+              <w:t xml:space="preserve"> life as photo diode </w:t>
+            </w:r>
+            <w:proofErr w:type="spellStart"/>
+            <w:r>
+              <w:t>cirucits</w:t>
+            </w:r>
+            <w:proofErr w:type="spellEnd"/>
+            <w:r>
+              <w:t xml:space="preserve"> can generally only detect under 1100 nm, generally silicon has limits in wavelengths and sensitivity</w:t>
+            </w:r>
+          </w:p>
+          <w:p/>
+          <w:p>
+            <w:r>
+              <w:t xml:space="preserve">2 types of photodetectors: semiconductor (PIN junction) -&gt; diode, total current is sum of drift and diffusion current, metal-semiconductor interface, current through </w:t>
+            </w:r>
+            <w:proofErr w:type="spellStart"/>
+            <w:r>
+              <w:t>thermoionic</w:t>
+            </w:r>
+            <w:proofErr w:type="spellEnd"/>
+            <w:r>
+              <w:t xml:space="preserve"> emission </w:t>
+            </w:r>
+          </w:p>
+          <w:p/>
+          <w:p>
+            <w:r>
+              <w:t>Results showed higher responses (</w:t>
+            </w:r>
+            <w:proofErr w:type="spellStart"/>
+            <w:r>
+              <w:t>I_photo</w:t>
+            </w:r>
+            <w:proofErr w:type="spellEnd"/>
+            <w:r>
+              <w:t>/</w:t>
+            </w:r>
+            <w:proofErr w:type="spellStart"/>
+            <w:r>
+              <w:t>P_opt</w:t>
+            </w:r>
+            <w:proofErr w:type="spellEnd"/>
+            <w:r>
+              <w:t>) over commercially available resources</w:t>
+            </w:r>
+          </w:p>
+          <w:p/>
+          <w:p>
+            <w:r>
+              <w:t>“</w:t>
+            </w:r>
+            <w:proofErr w:type="gramStart"/>
+            <w:r>
+              <w:t>nano</w:t>
+            </w:r>
+            <w:proofErr w:type="gramEnd"/>
+            <w:r>
+              <w:t xml:space="preserve"> wire” photodetectors -&gt; can be used in large arrays to generate further current</w:t>
+            </w:r>
+          </w:p>
+          <w:p/>
+          <w:p>
+            <w:r>
+              <w:t>Photodetectors can do measurements between 280 and 1650 nm, looking at further improving this</w:t>
+            </w:r>
+          </w:p>
+          <w:p/>
+          <w:p/>
+          <w:p/>
+          <w:p>
+            <w:r>
+              <w:t>Gas Sensors -&gt; gases absorb light based on their concentration in the atmosphere – absorption spectra</w:t>
+            </w:r>
+          </w:p>
+          <w:p/>
+          <w:p>
+            <w:r>
+              <w:t>Slot Waveguide as a gas sensor – existing literature</w:t>
+            </w:r>
+          </w:p>
+          <w:p/>
+          <w:p>
+            <w:r>
+              <w:t xml:space="preserve">Neural networks and machine learning might </w:t>
+            </w:r>
+          </w:p>
+          <w:p/>
+          <w:p>
+            <w:r>
+              <w:t>Project aims to detect toxic gas sources by combining robots and gas detectors</w:t>
+            </w:r>
+          </w:p>
+          <w:p/>
+          <w:p>
+            <w:r>
+              <w:t xml:space="preserve">Rydberg atoms can be used in antennas through exciting electrons through a series of lasers and applying a microwave signal which can then be decrypted, this is important as they can be applied in ultrabroadband </w:t>
+            </w:r>
+            <w:proofErr w:type="spellStart"/>
+            <w:r>
+              <w:t>recievers</w:t>
+            </w:r>
+            <w:proofErr w:type="spellEnd"/>
+            <w:r>
+              <w:t xml:space="preserve"> (US Army) which can detect from DC to 1 THz.</w:t>
+            </w:r>
+          </w:p>
+          <w:p>
+            <w:r>
+              <w:lastRenderedPageBreak/>
+              <w:t>Strong Coupling regime is a physical condition where the interaction between light and matter is so strong that they can exchange energy faster than they lose energy to their surroundings</w:t>
+            </w:r>
+          </w:p>
+          <w:p>
+            <w:pPr>
+              <w:rPr>
+                <w:vertAlign w:val="subscript"/>
+              </w:rPr>
+            </w:pPr>
+          </w:p>
+          <w:p>
+            <w:r>
+              <w:t>Strong coupling can be boosted through various types of nano material combinations</w:t>
+            </w:r>
+          </w:p>
+          <w:p/>
+          <w:p>
+            <w:r>
+              <w:t>Strong coupling is useful in laser applications</w:t>
             </w:r>
           </w:p>
         </w:tc>
@@ -773,7 +1179,7 @@
 </file>
 
 <file path=word/styles.xml><?xml version="1.0" encoding="utf-8"?>
-<w:styles xmlns:mc="http://schemas.openxmlformats.org/markup-compatibility/2006" xmlns:r="http://schemas.openxmlformats.org/officeDocument/2006/relationships" xmlns:w="http://schemas.openxmlformats.org/wordprocessingml/2006/main" xmlns:w14="http://schemas.microsoft.com/office/word/2010/wordml" xmlns:w15="http://schemas.microsoft.com/office/word/2012/wordml" xmlns:w16cex="http://schemas.microsoft.com/office/word/2018/wordml/cex" xmlns:w16cid="http://schemas.microsoft.com/office/word/2016/wordml/cid" xmlns:w16="http://schemas.microsoft.com/office/word/2018/wordml" xmlns:w16sdtdh="http://schemas.microsoft.com/office/word/2020/wordml/sdtdatahash" xmlns:w16se="http://schemas.microsoft.com/office/word/2015/wordml/symex" mc:Ignorable="w14 w15 w16se w16cid w16 w16cex w16sdtdh">
+<w:styles xmlns:mc="http://schemas.openxmlformats.org/markup-compatibility/2006" xmlns:r="http://schemas.openxmlformats.org/officeDocument/2006/relationships" xmlns:w="http://schemas.openxmlformats.org/wordprocessingml/2006/main" xmlns:w14="http://schemas.microsoft.com/office/word/2010/wordml" xmlns:w15="http://schemas.microsoft.com/office/word/2012/wordml" xmlns:w16cex="http://schemas.microsoft.com/office/word/2018/wordml/cex" xmlns:w16cid="http://schemas.microsoft.com/office/word/2016/wordml/cid" xmlns:w16="http://schemas.microsoft.com/office/word/2018/wordml" xmlns:w16du="http://schemas.microsoft.com/office/word/2023/wordml/word16du" xmlns:w16sdtdh="http://schemas.microsoft.com/office/word/2020/wordml/sdtdatahash" xmlns:w16se="http://schemas.microsoft.com/office/word/2015/wordml/symex" mc:Ignorable="w14 w15 w16se w16cid w16 w16cex w16sdtdh w16du">
   <w:docDefaults>
     <w:rPrDefault>
       <w:rPr>

</xml_diff>